<commit_message>
Updated functions, customize, readme
</commit_message>
<xml_diff>
--- a/fn_email_header_validation/doc/Resilient Integrations Email Header Authentication Function.docx
+++ b/fn_email_header_validation/doc/Resilient Integrations Email Header Authentication Function.docx
@@ -763,7 +763,6 @@
       <w:pPr>
         <w:pStyle w:val="BodyText"/>
       </w:pPr>
-      <w:bookmarkStart w:id="3" w:name="_GoBack"/>
       <w:r>
         <w:t xml:space="preserve">The package contains function definitions that you can use in </w:t>
       </w:r>
@@ -773,11 +772,7 @@
       </w:r>
       <w:proofErr w:type="gramEnd"/>
       <w:r>
-        <w:t xml:space="preserve"> includes example </w:t>
-      </w:r>
-      <w:bookmarkEnd w:id="3"/>
-      <w:r>
-        <w:t>workflows and rules that show how to use these functions.</w:t>
+        <w:t xml:space="preserve"> includes example workflows and rules that show how to use these functions.</w:t>
       </w:r>
     </w:p>
     <w:bookmarkEnd w:id="1"/>
@@ -1289,7 +1284,7 @@
           <w:color w:val="000000"/>
         </w:rPr>
       </w:pPr>
-      <w:bookmarkStart w:id="4" w:name="_Toc510253268"/>
+      <w:bookmarkStart w:id="3" w:name="_Toc510253268"/>
       <w:r>
         <w:rPr>
           <w:rFonts w:cs="Arial"/>
@@ -1384,8 +1379,8 @@
           <w:sz w:val="20"/>
         </w:rPr>
       </w:pPr>
-      <w:bookmarkStart w:id="5" w:name="_Toc510253272"/>
-      <w:bookmarkEnd w:id="4"/>
+      <w:bookmarkStart w:id="4" w:name="_Toc510253272"/>
+      <w:bookmarkEnd w:id="3"/>
       <w:r>
         <w:t>Function Descriptions</w:t>
       </w:r>
@@ -1414,14 +1409,13 @@
       <w:r>
         <w:rPr>
           <w:i/>
-          <w:noProof/>
           <w:color w:val="4F81BD" w:themeColor="accent1"/>
         </w:rPr>
         <w:drawing>
-          <wp:inline distT="0" distB="0" distL="0" distR="0" wp14:anchorId="7D8C7EEF" wp14:editId="239D76A3">
-            <wp:extent cx="5486400" cy="2226310"/>
-            <wp:effectExtent l="0" t="0" r="0" b="0"/>
-            <wp:docPr id="7" name="Picture 7"/>
+          <wp:inline distT="0" distB="0" distL="0" distR="0" wp14:anchorId="37EE1BF5" wp14:editId="38C5F730">
+            <wp:extent cx="5486400" cy="2980055"/>
+            <wp:effectExtent l="0" t="0" r="0" b="4445"/>
+            <wp:docPr id="6" name="Picture 6"/>
             <wp:cNvGraphicFramePr>
               <a:graphicFrameLocks xmlns:a="http://schemas.openxmlformats.org/drawingml/2006/main" noChangeAspect="1"/>
             </wp:cNvGraphicFramePr>
@@ -1441,7 +1435,7 @@
                   <pic:spPr>
                     <a:xfrm>
                       <a:off x="0" y="0"/>
-                      <a:ext cx="5486400" cy="2226310"/>
+                      <a:ext cx="5486400" cy="2980055"/>
                     </a:xfrm>
                     <a:prstGeom prst="rect">
                       <a:avLst/>
@@ -1453,13 +1447,15 @@
           </wp:inline>
         </w:drawing>
       </w:r>
+      <w:bookmarkStart w:id="5" w:name="_GoBack"/>
+      <w:bookmarkEnd w:id="5"/>
     </w:p>
     <w:p>
       <w:pPr>
         <w:pStyle w:val="Heading10"/>
       </w:pPr>
       <w:bookmarkStart w:id="6" w:name="_Toc510253273"/>
-      <w:bookmarkEnd w:id="5"/>
+      <w:bookmarkEnd w:id="4"/>
       <w:r>
         <w:t xml:space="preserve">Resilient </w:t>
       </w:r>
@@ -1706,6 +1702,7 @@
       </w:pPr>
       <w:bookmarkStart w:id="7" w:name="_Toc510253274"/>
       <w:r>
+        <w:lastRenderedPageBreak/>
         <w:t>Support</w:t>
       </w:r>
       <w:bookmarkEnd w:id="7"/>
@@ -6342,7 +6339,7 @@
 </file>
 
 <file path=customXml/itemProps1.xml><?xml version="1.0" encoding="utf-8"?>
-<ds:datastoreItem xmlns:ds="http://schemas.openxmlformats.org/officeDocument/2006/customXml" ds:itemID="{2980536D-8F13-6648-AD48-2B9C4E38FB56}">
+<ds:datastoreItem xmlns:ds="http://schemas.openxmlformats.org/officeDocument/2006/customXml" ds:itemID="{00BA492F-B09A-0843-89F4-A943D7B1ABE8}">
   <ds:schemaRefs>
     <ds:schemaRef ds:uri="http://schemas.openxmlformats.org/officeDocument/2006/bibliography"/>
   </ds:schemaRefs>

</xml_diff>

<commit_message>
INT-644 - changed option_incident_id to incident_id
</commit_message>
<xml_diff>
--- a/fn_email_header_validation/doc/Resilient Integrations Email Header Authentication Function.docx
+++ b/fn_email_header_validation/doc/Resilient Integrations Email Header Authentication Function.docx
@@ -344,18 +344,10 @@
         <w:t>You have a Resilient account to use for the integrations. T</w:t>
       </w:r>
       <w:r>
-        <w:t xml:space="preserve">his can be any account that has the permission to view and modify administrator and customization </w:t>
-      </w:r>
-      <w:proofErr w:type="gramStart"/>
-      <w:r>
-        <w:t>settings</w:t>
-      </w:r>
-      <w:r>
-        <w:t>, and</w:t>
-      </w:r>
-      <w:proofErr w:type="gramEnd"/>
-      <w:r>
-        <w:t xml:space="preserve"> read and update incidents</w:t>
+        <w:t>his can be any account that has the permission to view and modify administrator and customization settings</w:t>
+      </w:r>
+      <w:r>
+        <w:t>, and read and update incidents</w:t>
       </w:r>
       <w:r>
         <w:t>. You need to know the account username and password.</w:t>
@@ -521,13 +513,8 @@
         </w:rPr>
         <w:t>version</w:t>
       </w:r>
-      <w:proofErr w:type="gramStart"/>
-      <w:r>
-        <w:t>&gt;.&lt;</w:t>
-      </w:r>
-      <w:proofErr w:type="gramEnd"/>
-      <w:r>
-        <w:t>tar.gz</w:t>
+      <w:r>
+        <w:t>&gt;.&lt;tar.gz</w:t>
       </w:r>
       <w:r>
         <w:t>&gt;</w:t>
@@ -646,106 +633,6 @@
       <w:r>
         <w:t xml:space="preserve"> - integration</w:t>
       </w:r>
-    </w:p>
-    <w:p>
-      <w:pPr>
-        <w:pStyle w:val="BodyText"/>
-        <w:keepNext/>
-        <w:numPr>
-          <w:ilvl w:val="0"/>
-          <w:numId w:val="23"/>
-        </w:numPr>
-        <w:rPr>
-          <w:rFonts w:cs="Arial"/>
-          <w:color w:val="000000"/>
-        </w:rPr>
-      </w:pPr>
-      <w:r>
-        <w:t>Use one of the following commands to c</w:t>
-      </w:r>
-      <w:r>
-        <w:rPr>
-          <w:rFonts w:cs="Arial"/>
-          <w:color w:val="000000"/>
-        </w:rPr>
-        <w:t xml:space="preserve">reate or update the </w:t>
-      </w:r>
-      <w:r>
-        <w:rPr>
-          <w:rFonts w:cs="Arial"/>
-          <w:color w:val="000000"/>
-        </w:rPr>
-        <w:t>resilient-circuits</w:t>
-      </w:r>
-      <w:r>
-        <w:rPr>
-          <w:rFonts w:cs="Arial"/>
-          <w:color w:val="000000"/>
-        </w:rPr>
-        <w:t xml:space="preserve"> configuration file</w:t>
-      </w:r>
-      <w:r>
-        <w:t xml:space="preserve">. Use </w:t>
-      </w:r>
-      <w:r>
-        <w:rPr>
-          <w:rFonts w:ascii="Courier New" w:hAnsi="Courier New"/>
-        </w:rPr>
-        <w:t>–c</w:t>
-      </w:r>
-      <w:r>
-        <w:t xml:space="preserve"> for new environments or </w:t>
-      </w:r>
-      <w:r>
-        <w:rPr>
-          <w:rFonts w:ascii="Courier New" w:hAnsi="Courier New"/>
-        </w:rPr>
-        <w:t>–u</w:t>
-      </w:r>
-      <w:r>
-        <w:t xml:space="preserve"> for existing environments.</w:t>
-      </w:r>
-    </w:p>
-    <w:p>
-      <w:pPr>
-        <w:pStyle w:val="Code0"/>
-        <w:keepNext/>
-        <w:ind w:left="720"/>
-      </w:pPr>
-      <w:r>
-        <w:t>resilient-circuits config -c</w:t>
-      </w:r>
-    </w:p>
-    <w:p>
-      <w:pPr>
-        <w:pStyle w:val="BodyText"/>
-        <w:keepNext/>
-        <w:ind w:left="720"/>
-      </w:pPr>
-      <w:r>
-        <w:t>or</w:t>
-      </w:r>
-    </w:p>
-    <w:p>
-      <w:pPr>
-        <w:pStyle w:val="Code0"/>
-        <w:keepNext/>
-        <w:ind w:left="720"/>
-      </w:pPr>
-      <w:r>
-        <w:t>resilient-circuits config -u</w:t>
-      </w:r>
-    </w:p>
-    <w:p>
-      <w:pPr>
-        <w:rPr>
-          <w:rFonts w:ascii="Calibri" w:eastAsia="Calibri" w:hAnsi="Calibri" w:cs="Calibri"/>
-          <w:b/>
-          <w:color w:val="auto"/>
-          <w:sz w:val="28"/>
-          <w:szCs w:val="28"/>
-        </w:rPr>
-      </w:pPr>
       <w:r>
         <w:br w:type="page"/>
       </w:r>
@@ -764,15 +651,7 @@
         <w:pStyle w:val="BodyText"/>
       </w:pPr>
       <w:r>
-        <w:t xml:space="preserve">The package contains function definitions that you can use in </w:t>
-      </w:r>
-      <w:proofErr w:type="gramStart"/>
-      <w:r>
-        <w:t>workflows, and</w:t>
-      </w:r>
-      <w:proofErr w:type="gramEnd"/>
-      <w:r>
-        <w:t xml:space="preserve"> includes example workflows and rules that show how to use these functions.</w:t>
+        <w:t>The package contains function definitions that you can use in workflows, and includes example workflows and rules that show how to use these functions.</w:t>
       </w:r>
     </w:p>
     <w:bookmarkEnd w:id="1"/>
@@ -1005,17 +884,9 @@
         <w:rPr>
           <w:rFonts w:ascii="Courier New" w:hAnsi="Courier New" w:cs="Courier New"/>
         </w:rPr>
-        <w:t>resilient_</w:t>
-      </w:r>
-      <w:proofErr w:type="gramStart"/>
-      <w:r>
-        <w:rPr>
-          <w:rFonts w:ascii="Courier New" w:hAnsi="Courier New" w:cs="Courier New"/>
-        </w:rPr>
-        <w:t>circuits.service</w:t>
+        <w:t>resilient_circuits.service</w:t>
       </w:r>
       <w:proofErr w:type="spellEnd"/>
-      <w:proofErr w:type="gramEnd"/>
       <w:r>
         <w:rPr>
           <w:rFonts w:cs="Arial"/>
@@ -1221,12 +1092,10 @@
         <w:t>=multi-</w:t>
       </w:r>
       <w:proofErr w:type="spellStart"/>
-      <w:proofErr w:type="gramStart"/>
       <w:r>
         <w:t>user.target</w:t>
       </w:r>
       <w:proofErr w:type="spellEnd"/>
-      <w:proofErr w:type="gramEnd"/>
     </w:p>
     <w:p>
       <w:pPr>
@@ -1409,13 +1278,14 @@
       <w:r>
         <w:rPr>
           <w:i/>
+          <w:noProof/>
           <w:color w:val="4F81BD" w:themeColor="accent1"/>
         </w:rPr>
         <w:drawing>
-          <wp:inline distT="0" distB="0" distL="0" distR="0" wp14:anchorId="37EE1BF5" wp14:editId="38C5F730">
-            <wp:extent cx="5486400" cy="2980055"/>
-            <wp:effectExtent l="0" t="0" r="0" b="4445"/>
-            <wp:docPr id="6" name="Picture 6"/>
+          <wp:inline distT="0" distB="0" distL="0" distR="0" wp14:anchorId="31BABFF3" wp14:editId="5C152531">
+            <wp:extent cx="5486400" cy="3265170"/>
+            <wp:effectExtent l="152400" t="152400" r="330200" b="341630"/>
+            <wp:docPr id="5" name="Picture 5"/>
             <wp:cNvGraphicFramePr>
               <a:graphicFrameLocks xmlns:a="http://schemas.openxmlformats.org/drawingml/2006/main" noChangeAspect="1"/>
             </wp:cNvGraphicFramePr>
@@ -1423,7 +1293,7 @@
               <a:graphicData uri="http://schemas.openxmlformats.org/drawingml/2006/picture">
                 <pic:pic xmlns:pic="http://schemas.openxmlformats.org/drawingml/2006/picture">
                   <pic:nvPicPr>
-                    <pic:cNvPr id="1" name=""/>
+                    <pic:cNvPr id="5" name="Screen Shot 2018-09-18 at 4.10.51 PM.png"/>
                     <pic:cNvPicPr/>
                   </pic:nvPicPr>
                   <pic:blipFill>
@@ -1435,11 +1305,21 @@
                   <pic:spPr>
                     <a:xfrm>
                       <a:off x="0" y="0"/>
-                      <a:ext cx="5486400" cy="2980055"/>
+                      <a:ext cx="5486400" cy="3265170"/>
                     </a:xfrm>
                     <a:prstGeom prst="rect">
                       <a:avLst/>
                     </a:prstGeom>
+                    <a:ln>
+                      <a:noFill/>
+                    </a:ln>
+                    <a:effectLst>
+                      <a:outerShdw blurRad="292100" dist="139700" dir="2700000" algn="tl" rotWithShape="0">
+                        <a:srgbClr val="333333">
+                          <a:alpha val="65000"/>
+                        </a:srgbClr>
+                      </a:outerShdw>
+                    </a:effectLst>
                   </pic:spPr>
                 </pic:pic>
               </a:graphicData>
@@ -1621,6 +1501,7 @@
         <w:pStyle w:val="ListBullet"/>
       </w:pPr>
       <w:r>
+        <w:lastRenderedPageBreak/>
         <w:t>Resilient-Circuits</w:t>
       </w:r>
     </w:p>
@@ -1702,7 +1583,6 @@
       </w:pPr>
       <w:bookmarkStart w:id="7" w:name="_Toc510253274"/>
       <w:r>
-        <w:lastRenderedPageBreak/>
         <w:t>Support</w:t>
       </w:r>
       <w:bookmarkEnd w:id="7"/>
@@ -6339,7 +6219,7 @@
 </file>
 
 <file path=customXml/itemProps1.xml><?xml version="1.0" encoding="utf-8"?>
-<ds:datastoreItem xmlns:ds="http://schemas.openxmlformats.org/officeDocument/2006/customXml" ds:itemID="{00BA492F-B09A-0843-89F4-A943D7B1ABE8}">
+<ds:datastoreItem xmlns:ds="http://schemas.openxmlformats.org/officeDocument/2006/customXml" ds:itemID="{EB6526AA-948B-6E44-BA77-C600C57E3DD8}">
   <ds:schemaRefs>
     <ds:schemaRef ds:uri="http://schemas.openxmlformats.org/officeDocument/2006/bibliography"/>
   </ds:schemaRefs>

</xml_diff>

<commit_message>
cleanup fn_email_header_validation for publication
</commit_message>
<xml_diff>
--- a/fn_email_header_validation/doc/Resilient Integrations Email Header Authentication Function.docx
+++ b/fn_email_header_validation/doc/Resilient Integrations Email Header Authentication Function.docx
@@ -1327,33 +1327,31 @@
           </wp:inline>
         </w:drawing>
       </w:r>
-      <w:bookmarkStart w:id="5" w:name="_GoBack"/>
+    </w:p>
+    <w:p>
+      <w:pPr>
+        <w:pStyle w:val="Heading10"/>
+      </w:pPr>
+      <w:bookmarkStart w:id="5" w:name="_Toc510253273"/>
+      <w:bookmarkEnd w:id="4"/>
+      <w:r>
+        <w:t xml:space="preserve">Resilient </w:t>
+      </w:r>
+      <w:r>
+        <w:t xml:space="preserve">Platform </w:t>
+      </w:r>
+      <w:r>
+        <w:t>Configuration</w:t>
+      </w:r>
+    </w:p>
+    <w:p>
+      <w:pPr>
+        <w:pStyle w:val="Heading10"/>
+      </w:pPr>
+      <w:r>
+        <w:t>Troubleshooting</w:t>
+      </w:r>
       <w:bookmarkEnd w:id="5"/>
-    </w:p>
-    <w:p>
-      <w:pPr>
-        <w:pStyle w:val="Heading10"/>
-      </w:pPr>
-      <w:bookmarkStart w:id="6" w:name="_Toc510253273"/>
-      <w:bookmarkEnd w:id="4"/>
-      <w:r>
-        <w:t xml:space="preserve">Resilient </w:t>
-      </w:r>
-      <w:r>
-        <w:t xml:space="preserve">Platform </w:t>
-      </w:r>
-      <w:r>
-        <w:t>Configuration</w:t>
-      </w:r>
-    </w:p>
-    <w:p>
-      <w:pPr>
-        <w:pStyle w:val="Heading10"/>
-      </w:pPr>
-      <w:r>
-        <w:t>Troubleshooting</w:t>
-      </w:r>
-      <w:bookmarkEnd w:id="6"/>
     </w:p>
     <w:p>
       <w:pPr>
@@ -1516,12 +1514,14 @@
       <w:r>
         <w:t xml:space="preserve">og is controlled in the </w:t>
       </w:r>
+      <w:proofErr w:type="spellStart"/>
       <w:r>
         <w:rPr>
           <w:rStyle w:val="codeChar"/>
         </w:rPr>
-        <w:t>.resilient/app.config</w:t>
-      </w:r>
+        <w:t>app.config</w:t>
+      </w:r>
+      <w:proofErr w:type="spellEnd"/>
       <w:r>
         <w:t xml:space="preserve"> file under the section </w:t>
       </w:r>
@@ -1581,26 +1581,31 @@
       <w:pPr>
         <w:pStyle w:val="Heading10"/>
       </w:pPr>
-      <w:bookmarkStart w:id="7" w:name="_Toc510253274"/>
+      <w:bookmarkStart w:id="6" w:name="_Toc510253274"/>
       <w:r>
         <w:t>Support</w:t>
       </w:r>
-      <w:bookmarkEnd w:id="7"/>
+      <w:bookmarkEnd w:id="6"/>
     </w:p>
     <w:p>
       <w:pPr>
         <w:pStyle w:val="BodyText"/>
-        <w:keepNext/>
-      </w:pPr>
-      <w:r>
-        <w:t xml:space="preserve">For additional support, contact </w:t>
-      </w:r>
-      <w:hyperlink r:id="rId11">
+      </w:pPr>
+      <w:r>
+        <w:t xml:space="preserve">Please review the resilient-circuits log file to help identify your issue. </w:t>
+      </w:r>
+      <w:r>
+        <w:t xml:space="preserve">For additional support, </w:t>
+      </w:r>
+      <w:r>
+        <w:t xml:space="preserve">refer to the IBM Resilient Community forum: </w:t>
+      </w:r>
+      <w:hyperlink r:id="rId11" w:history="1">
         <w:r>
           <w:rPr>
             <w:rStyle w:val="Hyperlink"/>
           </w:rPr>
-          <w:t>support@resilientsystems.com</w:t>
+          <w:t>https://ibm.biz/resilientcommunity</w:t>
         </w:r>
       </w:hyperlink>
       <w:r>
@@ -1610,16 +1615,10 @@
     <w:p>
       <w:pPr>
         <w:pStyle w:val="BodyText"/>
-      </w:pPr>
-      <w:r>
-        <w:t xml:space="preserve">Including relevant </w:t>
-      </w:r>
-      <w:r>
-        <w:t>information</w:t>
-      </w:r>
-      <w:r>
-        <w:t xml:space="preserve"> from the log files will help us resolve your issue.</w:t>
-      </w:r>
+        <w:keepNext/>
+      </w:pPr>
+      <w:bookmarkStart w:id="7" w:name="_GoBack"/>
+      <w:bookmarkEnd w:id="7"/>
     </w:p>
     <w:sectPr>
       <w:headerReference w:type="even" r:id="rId12"/>
@@ -6219,7 +6218,7 @@
 </file>
 
 <file path=customXml/itemProps1.xml><?xml version="1.0" encoding="utf-8"?>
-<ds:datastoreItem xmlns:ds="http://schemas.openxmlformats.org/officeDocument/2006/customXml" ds:itemID="{EB6526AA-948B-6E44-BA77-C600C57E3DD8}">
+<ds:datastoreItem xmlns:ds="http://schemas.openxmlformats.org/officeDocument/2006/customXml" ds:itemID="{B4FE853F-0219-9E4C-8B52-8093EBC2A100}">
   <ds:schemaRefs>
     <ds:schemaRef ds:uri="http://schemas.openxmlformats.org/officeDocument/2006/bibliography"/>
   </ds:schemaRefs>

</xml_diff>